<commit_message>
cleaning comments and adding images and some refactoring
</commit_message>
<xml_diff>
--- a/DocumentGenerator/documents/PageADetails.docx
+++ b/DocumentGenerator/documents/PageADetails.docx
@@ -88,6 +88,31 @@
                 <w:szCs w:val="20"/>
               </w:rPr>
             </w:pPr>
+            <w:r>
+              <w:rPr>
+                <w:rFonts w:ascii="Consolas" w:hAnsi="Consolas" w:cs="Consolas"/>
+                <w:color w:val="800000"/>
+                <w:lang w:val="en-US"/>
+              </w:rPr>
+              <w:t>{</w:t>
+            </w:r>
+            <w:r>
+              <w:rPr>
+                <w:rFonts w:ascii="Consolas" w:hAnsi="Consolas" w:cs="Consolas"/>
+                <w:color w:val="000000"/>
+                <w:sz w:val="19"/>
+                <w:szCs w:val="19"/>
+              </w:rPr>
+              <w:t>aImage</w:t>
+            </w:r>
+            <w:r>
+              <w:rPr>
+                <w:rFonts w:ascii="Consolas" w:hAnsi="Consolas" w:cs="Consolas"/>
+                <w:color w:val="800000"/>
+                <w:lang w:val="en-US"/>
+              </w:rPr>
+              <w:t>}</w:t>
+            </w:r>
           </w:p>
         </w:tc>
         <w:tc>
@@ -669,7 +694,6 @@
               </w:rPr>
               <w:t>{!</w:t>
             </w:r>
-            <w:proofErr w:type="spellStart"/>
             <w:r>
               <w:rPr>
                 <w:rFonts w:ascii="Consolas" w:hAnsi="Consolas" w:cs="Consolas"/>
@@ -679,7 +703,6 @@
               </w:rPr>
               <w:t>paID</w:t>
             </w:r>
-            <w:proofErr w:type="spellEnd"/>
             <w:r>
               <w:rPr>
                 <w:rFonts w:ascii="Consolas" w:hAnsi="Consolas" w:cs="Consolas"/>
@@ -727,7 +750,6 @@
               </w:rPr>
               <w:t>!</w:t>
             </w:r>
-            <w:proofErr w:type="spellStart"/>
             <w:r>
               <w:rPr>
                 <w:rFonts w:ascii="Consolas" w:hAnsi="Consolas" w:cs="Consolas"/>
@@ -737,7 +759,6 @@
               </w:rPr>
               <w:t>paName</w:t>
             </w:r>
-            <w:proofErr w:type="spellEnd"/>
             <w:r>
               <w:rPr>
                 <w:rFonts w:ascii="Consolas" w:hAnsi="Consolas" w:cs="Consolas"/>
@@ -777,7 +798,6 @@
               </w:rPr>
               <w:t>{!</w:t>
             </w:r>
-            <w:proofErr w:type="spellStart"/>
             <w:r>
               <w:rPr>
                 <w:rFonts w:ascii="Consolas" w:hAnsi="Consolas" w:cs="Consolas"/>
@@ -787,7 +807,6 @@
               </w:rPr>
               <w:t>aDensity</w:t>
             </w:r>
-            <w:proofErr w:type="spellEnd"/>
             <w:r>
               <w:rPr>
                 <w:rFonts w:ascii="Consolas" w:hAnsi="Consolas" w:cs="Consolas"/>
@@ -876,7 +895,6 @@
               </w:rPr>
               <w:t>{!</w:t>
             </w:r>
-            <w:proofErr w:type="spellStart"/>
             <w:r>
               <w:rPr>
                 <w:rFonts w:ascii="Consolas" w:hAnsi="Consolas" w:cs="Consolas"/>
@@ -886,7 +904,6 @@
               </w:rPr>
               <w:t>aλ</w:t>
             </w:r>
-            <w:proofErr w:type="spellEnd"/>
             <w:r>
               <w:rPr>
                 <w:rFonts w:ascii="Consolas" w:hAnsi="Consolas" w:cs="Consolas"/>
@@ -920,7 +937,6 @@
               </w:rPr>
               <w:t>{!</w:t>
             </w:r>
-            <w:proofErr w:type="spellStart"/>
             <w:r>
               <w:rPr>
                 <w:rFonts w:ascii="Consolas" w:hAnsi="Consolas" w:cs="Consolas"/>
@@ -930,7 +946,6 @@
               </w:rPr>
               <w:t>adλ</w:t>
             </w:r>
-            <w:proofErr w:type="spellEnd"/>
             <w:r>
               <w:rPr>
                 <w:rFonts w:ascii="Consolas" w:hAnsi="Consolas" w:cs="Consolas"/>
@@ -1009,7 +1024,6 @@
               </w:rPr>
               <w:t>{</w:t>
             </w:r>
-            <w:proofErr w:type="spellStart"/>
             <w:r>
               <w:rPr>
                 <w:rFonts w:ascii="Consolas" w:hAnsi="Consolas" w:cs="Consolas"/>
@@ -1020,7 +1034,6 @@
               </w:rPr>
               <w:t>aThickness</w:t>
             </w:r>
-            <w:proofErr w:type="spellEnd"/>
             <w:r>
               <w:rPr>
                 <w:rFonts w:ascii="Consolas" w:hAnsi="Consolas" w:cs="Consolas"/>
@@ -1087,7 +1100,6 @@
               </w:rPr>
               <w:t>{</w:t>
             </w:r>
-            <w:proofErr w:type="spellStart"/>
             <w:r>
               <w:rPr>
                 <w:rFonts w:ascii="Consolas" w:hAnsi="Consolas" w:cs="Consolas"/>
@@ -1098,7 +1110,6 @@
               </w:rPr>
               <w:t>aR</w:t>
             </w:r>
-            <w:proofErr w:type="spellEnd"/>
             <w:r>
               <w:rPr>
                 <w:rFonts w:ascii="Consolas" w:hAnsi="Consolas" w:cs="Consolas"/>
@@ -2588,7 +2599,6 @@
               </w:rPr>
               <w:t>R</w:t>
             </w:r>
-            <w:proofErr w:type="spellStart"/>
             <w:r>
               <w:rPr>
                 <w:rStyle w:val="CharacterStyle301"/>
@@ -2603,7 +2613,6 @@
               </w:rPr>
               <w:t>ολ</w:t>
             </w:r>
-            <w:proofErr w:type="spellEnd"/>
           </w:p>
         </w:tc>
         <w:tc>

</xml_diff>